<commit_message>
updated to OOP TwentyOne
</commit_message>
<xml_diff>
--- a/OOP Notes - Highlights.docx
+++ b/OOP Notes - Highlights.docx
@@ -44,9 +44,19 @@
     <w:p>
       <w:pPr>
         <w:pStyle w:val="ListParagraph"/>
-      </w:pPr>
+        <w:numPr>
+          <w:ilvl w:val="0"/>
+          <w:numId w:val="1"/>
+        </w:numPr>
+      </w:pPr>
+      <w:r>
+        <w:t>Is it fair to say the constructor holds the data structures?  Behavior</w:t>
+      </w:r>
       <w:bookmarkStart w:id="0" w:name="_GoBack"/>
       <w:bookmarkEnd w:id="0"/>
+      <w:r>
+        <w:t xml:space="preserve"> is held in the prototypes?</w:t>
+      </w:r>
     </w:p>
     <w:sectPr>
       <w:pgSz w:w="12240" w:h="15840"/>

</xml_diff>